<commit_message>
Better input control in placing a turret.
</commit_message>
<xml_diff>
--- a/Utilities/Incubateur/8 weeks plan.docx
+++ b/Utilities/Incubateur/8 weeks plan.docx
@@ -264,108 +264,253 @@
         </w:numPr>
         <w:spacing w:line="240" w:lineRule="auto"/>
         <w:rPr>
-          <w:lang w:val="en-US"/>
-        </w:rPr>
-      </w:pPr>
-      <w:r>
-        <w:rPr>
+          <w:strike/>
+          <w:lang w:val="en-US"/>
+        </w:rPr>
+      </w:pPr>
+      <w:r>
+        <w:rPr>
+          <w:strike/>
+          <w:lang w:val="en-US"/>
+        </w:rPr>
+        <w:t xml:space="preserve">Feature: </w:t>
+      </w:r>
+      <w:r>
+        <w:rPr>
+          <w:strike/>
+          <w:lang w:val="en-US"/>
+        </w:rPr>
+        <w:t>T</w:t>
+      </w:r>
+      <w:r>
+        <w:rPr>
+          <w:strike/>
+          <w:lang w:val="en-US"/>
+        </w:rPr>
+        <w:t>urrets</w:t>
+      </w:r>
+    </w:p>
+    <w:p>
+      <w:pPr>
+        <w:pStyle w:val="ListParagraph"/>
+        <w:numPr>
+          <w:ilvl w:val="1"/>
+          <w:numId w:val="3"/>
+        </w:numPr>
+        <w:spacing w:line="240" w:lineRule="auto"/>
+        <w:rPr>
+          <w:strike/>
+          <w:lang w:val="en-US"/>
+        </w:rPr>
+      </w:pPr>
+      <w:r>
+        <w:rPr>
+          <w:strike/>
+          <w:lang w:val="en-US"/>
+        </w:rPr>
+        <w:t>Create the new turrets as described in the game design document;</w:t>
+      </w:r>
+      <w:bookmarkStart w:id="0" w:name="_GoBack"/>
+      <w:bookmarkEnd w:id="0"/>
+    </w:p>
+    <w:p>
+      <w:pPr>
+        <w:pStyle w:val="ListParagraph"/>
+        <w:numPr>
+          <w:ilvl w:val="1"/>
+          <w:numId w:val="3"/>
+        </w:numPr>
+        <w:spacing w:line="240" w:lineRule="auto"/>
+        <w:rPr>
+          <w:strike/>
+          <w:lang w:val="en-US"/>
+        </w:rPr>
+      </w:pPr>
+      <w:r>
+        <w:rPr>
+          <w:strike/>
+          <w:lang w:val="en-US"/>
+        </w:rPr>
+        <w:t>Integrate the new turrets in the game;</w:t>
+      </w:r>
+    </w:p>
+    <w:p>
+      <w:pPr>
+        <w:pStyle w:val="ListParagraph"/>
+        <w:numPr>
+          <w:ilvl w:val="1"/>
+          <w:numId w:val="3"/>
+        </w:numPr>
+        <w:spacing w:line="240" w:lineRule="auto"/>
+        <w:rPr>
+          <w:strike/>
+          <w:lang w:val="en-US"/>
+        </w:rPr>
+      </w:pPr>
+      <w:r>
+        <w:rPr>
+          <w:strike/>
+          <w:lang w:val="en-US"/>
+        </w:rPr>
+        <w:t>Playtest the new turrets;</w:t>
+      </w:r>
+    </w:p>
+    <w:p>
+      <w:pPr>
+        <w:pStyle w:val="ListParagraph"/>
+        <w:numPr>
+          <w:ilvl w:val="1"/>
+          <w:numId w:val="3"/>
+        </w:numPr>
+        <w:spacing w:line="240" w:lineRule="auto"/>
+        <w:rPr>
+          <w:strike/>
+          <w:lang w:val="en-US"/>
+        </w:rPr>
+      </w:pPr>
+      <w:r>
+        <w:rPr>
+          <w:strike/>
+          <w:lang w:val="en-US"/>
+        </w:rPr>
+        <w:t>Produce the standard assets for the new turrets;</w:t>
+      </w:r>
+    </w:p>
+    <w:p>
+      <w:pPr>
+        <w:pStyle w:val="ListParagraph"/>
+        <w:spacing w:line="240" w:lineRule="auto"/>
+        <w:ind w:left="360"/>
+        <w:rPr>
+          <w:strike/>
+          <w:lang w:val="en-US"/>
+        </w:rPr>
+      </w:pPr>
+    </w:p>
+    <w:p>
+      <w:pPr>
+        <w:pStyle w:val="ListParagraph"/>
+        <w:numPr>
+          <w:ilvl w:val="0"/>
+          <w:numId w:val="3"/>
+        </w:numPr>
+        <w:spacing w:line="240" w:lineRule="auto"/>
+        <w:rPr>
+          <w:strike/>
+          <w:lang w:val="en-US"/>
+        </w:rPr>
+      </w:pPr>
+      <w:r>
+        <w:rPr>
+          <w:strike/>
           <w:lang w:val="en-US"/>
         </w:rPr>
         <w:t>Feature</w:t>
       </w:r>
       <w:r>
         <w:rPr>
-          <w:lang w:val="en-US"/>
-        </w:rPr>
-        <w:t xml:space="preserve">: </w:t>
-      </w:r>
-      <w:r>
-        <w:rPr>
-          <w:lang w:val="en-US"/>
-        </w:rPr>
-        <w:t>T</w:t>
-      </w:r>
-      <w:r>
-        <w:rPr>
-          <w:lang w:val="en-US"/>
-        </w:rPr>
-        <w:t>urrets</w:t>
-      </w:r>
-    </w:p>
-    <w:p>
-      <w:pPr>
-        <w:pStyle w:val="ListParagraph"/>
-        <w:numPr>
-          <w:ilvl w:val="1"/>
-          <w:numId w:val="3"/>
-        </w:numPr>
-        <w:spacing w:line="240" w:lineRule="auto"/>
-        <w:rPr>
-          <w:lang w:val="en-US"/>
-        </w:rPr>
-      </w:pPr>
-      <w:r>
-        <w:rPr>
-          <w:lang w:val="en-US"/>
-        </w:rPr>
-        <w:t>Create the new turrets as described in the game design document;</w:t>
-      </w:r>
-    </w:p>
-    <w:p>
-      <w:pPr>
-        <w:pStyle w:val="ListParagraph"/>
-        <w:numPr>
-          <w:ilvl w:val="1"/>
-          <w:numId w:val="3"/>
-        </w:numPr>
-        <w:spacing w:line="240" w:lineRule="auto"/>
-        <w:rPr>
-          <w:lang w:val="en-US"/>
-        </w:rPr>
-      </w:pPr>
-      <w:r>
-        <w:rPr>
-          <w:lang w:val="en-US"/>
-        </w:rPr>
-        <w:t>Integrate the new turrets in the game;</w:t>
-      </w:r>
-    </w:p>
-    <w:p>
-      <w:pPr>
-        <w:pStyle w:val="ListParagraph"/>
-        <w:numPr>
-          <w:ilvl w:val="1"/>
-          <w:numId w:val="3"/>
-        </w:numPr>
-        <w:spacing w:line="240" w:lineRule="auto"/>
-        <w:rPr>
-          <w:lang w:val="en-US"/>
-        </w:rPr>
-      </w:pPr>
-      <w:r>
-        <w:rPr>
-          <w:lang w:val="en-US"/>
-        </w:rPr>
-        <w:t>Playtest the new turrets;</w:t>
-      </w:r>
-    </w:p>
-    <w:p>
-      <w:pPr>
-        <w:pStyle w:val="ListParagraph"/>
-        <w:numPr>
-          <w:ilvl w:val="1"/>
-          <w:numId w:val="3"/>
-        </w:numPr>
-        <w:spacing w:line="240" w:lineRule="auto"/>
-        <w:rPr>
-          <w:lang w:val="en-US"/>
-        </w:rPr>
-      </w:pPr>
-      <w:r>
-        <w:rPr>
-          <w:lang w:val="en-US"/>
-        </w:rPr>
-        <w:t>Produce the standard assets for the new turrets;</w:t>
+          <w:strike/>
+          <w:lang w:val="en-US"/>
+        </w:rPr>
+        <w:t>: P</w:t>
+      </w:r>
+      <w:r>
+        <w:rPr>
+          <w:strike/>
+          <w:lang w:val="en-US"/>
+        </w:rPr>
+        <w:t>ower-ups</w:t>
+      </w:r>
+    </w:p>
+    <w:p>
+      <w:pPr>
+        <w:pStyle w:val="ListParagraph"/>
+        <w:numPr>
+          <w:ilvl w:val="1"/>
+          <w:numId w:val="3"/>
+        </w:numPr>
+        <w:spacing w:line="240" w:lineRule="auto"/>
+        <w:rPr>
+          <w:strike/>
+          <w:lang w:val="en-US"/>
+        </w:rPr>
+      </w:pPr>
+      <w:r>
+        <w:rPr>
+          <w:strike/>
+          <w:lang w:val="en-US"/>
+        </w:rPr>
+        <w:t>Create the new power-ups as described in the game design document;</w:t>
+      </w:r>
+    </w:p>
+    <w:p>
+      <w:pPr>
+        <w:pStyle w:val="ListParagraph"/>
+        <w:numPr>
+          <w:ilvl w:val="1"/>
+          <w:numId w:val="3"/>
+        </w:numPr>
+        <w:spacing w:line="240" w:lineRule="auto"/>
+        <w:rPr>
+          <w:strike/>
+          <w:lang w:val="en-US"/>
+        </w:rPr>
+      </w:pPr>
+      <w:r>
+        <w:rPr>
+          <w:strike/>
+          <w:lang w:val="en-US"/>
+        </w:rPr>
+        <w:t>Integrate the new power-ups in the game;</w:t>
+      </w:r>
+    </w:p>
+    <w:p>
+      <w:pPr>
+        <w:pStyle w:val="ListParagraph"/>
+        <w:numPr>
+          <w:ilvl w:val="1"/>
+          <w:numId w:val="3"/>
+        </w:numPr>
+        <w:spacing w:line="240" w:lineRule="auto"/>
+        <w:rPr>
+          <w:strike/>
+          <w:lang w:val="en-US"/>
+        </w:rPr>
+      </w:pPr>
+      <w:r>
+        <w:rPr>
+          <w:strike/>
+          <w:lang w:val="en-US"/>
+        </w:rPr>
+        <w:t>Playtest the new power-ups;</w:t>
+      </w:r>
+      <w:r>
+        <w:rPr>
+          <w:strike/>
+          <w:lang w:val="en-US"/>
+        </w:rPr>
+        <w:t xml:space="preserve"> </w:t>
+      </w:r>
+    </w:p>
+    <w:p>
+      <w:pPr>
+        <w:pStyle w:val="ListParagraph"/>
+        <w:numPr>
+          <w:ilvl w:val="1"/>
+          <w:numId w:val="3"/>
+        </w:numPr>
+        <w:spacing w:line="240" w:lineRule="auto"/>
+        <w:rPr>
+          <w:strike/>
+          <w:lang w:val="en-US"/>
+        </w:rPr>
+      </w:pPr>
+      <w:r>
+        <w:rPr>
+          <w:strike/>
+          <w:lang w:val="en-US"/>
+        </w:rPr>
+        <w:t>Produce the standard assets for the new power-ups;</w:t>
       </w:r>
     </w:p>
     <w:p>
@@ -374,6 +519,7 @@
         <w:spacing w:line="240" w:lineRule="auto"/>
         <w:ind w:left="360"/>
         <w:rPr>
+          <w:strike/>
           <w:lang w:val="en-US"/>
         </w:rPr>
       </w:pPr>
@@ -387,86 +533,118 @@
         </w:numPr>
         <w:spacing w:line="240" w:lineRule="auto"/>
         <w:rPr>
-          <w:lang w:val="en-US"/>
-        </w:rPr>
-      </w:pPr>
-      <w:r>
-        <w:rPr>
-          <w:lang w:val="en-US"/>
-        </w:rPr>
-        <w:t>Feature</w:t>
-      </w:r>
-      <w:r>
-        <w:rPr>
-          <w:lang w:val="en-US"/>
-        </w:rPr>
-        <w:t>: P</w:t>
-      </w:r>
-      <w:r>
-        <w:rPr>
-          <w:lang w:val="en-US"/>
-        </w:rPr>
-        <w:t>ower-ups</w:t>
-      </w:r>
-    </w:p>
-    <w:p>
-      <w:pPr>
-        <w:pStyle w:val="ListParagraph"/>
-        <w:numPr>
-          <w:ilvl w:val="1"/>
-          <w:numId w:val="3"/>
-        </w:numPr>
-        <w:spacing w:line="240" w:lineRule="auto"/>
-        <w:rPr>
-          <w:lang w:val="en-US"/>
-        </w:rPr>
-      </w:pPr>
-      <w:r>
-        <w:rPr>
-          <w:lang w:val="en-US"/>
-        </w:rPr>
-        <w:t>Create the new power-ups as described in the game design document;</w:t>
-      </w:r>
-    </w:p>
-    <w:p>
-      <w:pPr>
-        <w:pStyle w:val="ListParagraph"/>
-        <w:numPr>
-          <w:ilvl w:val="1"/>
-          <w:numId w:val="3"/>
-        </w:numPr>
-        <w:spacing w:line="240" w:lineRule="auto"/>
-        <w:rPr>
-          <w:lang w:val="en-US"/>
-        </w:rPr>
-      </w:pPr>
-      <w:r>
-        <w:rPr>
-          <w:lang w:val="en-US"/>
-        </w:rPr>
-        <w:t>Integrate the new power-ups in the game;</w:t>
-      </w:r>
-    </w:p>
-    <w:p>
-      <w:pPr>
-        <w:pStyle w:val="ListParagraph"/>
-        <w:numPr>
-          <w:ilvl w:val="1"/>
-          <w:numId w:val="3"/>
-        </w:numPr>
-        <w:spacing w:line="240" w:lineRule="auto"/>
-        <w:rPr>
-          <w:lang w:val="en-US"/>
-        </w:rPr>
-      </w:pPr>
-      <w:r>
-        <w:rPr>
-          <w:lang w:val="en-US"/>
-        </w:rPr>
-        <w:t>Playtest the new power-ups;</w:t>
-      </w:r>
-      <w:r>
-        <w:rPr>
+          <w:strike/>
+          <w:lang w:val="en-US"/>
+        </w:rPr>
+      </w:pPr>
+      <w:r>
+        <w:rPr>
+          <w:strike/>
+          <w:lang w:val="en-US"/>
+        </w:rPr>
+        <w:t xml:space="preserve">Feature: </w:t>
+      </w:r>
+      <w:r>
+        <w:rPr>
+          <w:strike/>
+          <w:lang w:val="en-US"/>
+        </w:rPr>
+        <w:t>E</w:t>
+      </w:r>
+      <w:r>
+        <w:rPr>
+          <w:strike/>
+          <w:lang w:val="en-US"/>
+        </w:rPr>
+        <w:t>nemies</w:t>
+      </w:r>
+    </w:p>
+    <w:p>
+      <w:pPr>
+        <w:pStyle w:val="ListParagraph"/>
+        <w:numPr>
+          <w:ilvl w:val="1"/>
+          <w:numId w:val="3"/>
+        </w:numPr>
+        <w:spacing w:line="240" w:lineRule="auto"/>
+        <w:rPr>
+          <w:strike/>
+          <w:lang w:val="en-US"/>
+        </w:rPr>
+      </w:pPr>
+      <w:r>
+        <w:rPr>
+          <w:strike/>
+          <w:lang w:val="en-US"/>
+        </w:rPr>
+        <w:t>Create the new enemies as described in the game design document;</w:t>
+      </w:r>
+    </w:p>
+    <w:p>
+      <w:pPr>
+        <w:pStyle w:val="ListParagraph"/>
+        <w:numPr>
+          <w:ilvl w:val="1"/>
+          <w:numId w:val="3"/>
+        </w:numPr>
+        <w:spacing w:line="240" w:lineRule="auto"/>
+        <w:rPr>
+          <w:strike/>
+          <w:lang w:val="en-US"/>
+        </w:rPr>
+      </w:pPr>
+      <w:r>
+        <w:rPr>
+          <w:strike/>
+          <w:lang w:val="en-US"/>
+        </w:rPr>
+        <w:t>Integrate the new enemies in the game;</w:t>
+      </w:r>
+    </w:p>
+    <w:p>
+      <w:pPr>
+        <w:pStyle w:val="ListParagraph"/>
+        <w:numPr>
+          <w:ilvl w:val="1"/>
+          <w:numId w:val="3"/>
+        </w:numPr>
+        <w:spacing w:line="240" w:lineRule="auto"/>
+        <w:rPr>
+          <w:strike/>
+          <w:lang w:val="en-US"/>
+        </w:rPr>
+      </w:pPr>
+      <w:r>
+        <w:rPr>
+          <w:strike/>
+          <w:lang w:val="en-US"/>
+        </w:rPr>
+        <w:t>Playtest the new enemies;</w:t>
+      </w:r>
+    </w:p>
+    <w:p>
+      <w:pPr>
+        <w:pStyle w:val="ListParagraph"/>
+        <w:numPr>
+          <w:ilvl w:val="1"/>
+          <w:numId w:val="3"/>
+        </w:numPr>
+        <w:spacing w:line="240" w:lineRule="auto"/>
+        <w:rPr>
+          <w:strike/>
+          <w:lang w:val="en-US"/>
+        </w:rPr>
+      </w:pPr>
+      <w:r>
+        <w:rPr>
+          <w:strike/>
+          <w:lang w:val="en-US"/>
+        </w:rPr>
+        <w:t>Produce the assets for the new enemies;</w:t>
+      </w:r>
+      <w:r>
+        <w:rPr>
+          <w:strike/>
           <w:lang w:val="en-US"/>
         </w:rPr>
         <w:t xml:space="preserve"> </w:t>
@@ -481,20 +659,70 @@
         </w:numPr>
         <w:spacing w:line="240" w:lineRule="auto"/>
         <w:rPr>
-          <w:lang w:val="en-US"/>
-        </w:rPr>
-      </w:pPr>
-      <w:r>
-        <w:rPr>
-          <w:lang w:val="en-US"/>
-        </w:rPr>
-        <w:t xml:space="preserve">Produce the standard assets for the new </w:t>
-      </w:r>
-      <w:r>
-        <w:rPr>
-          <w:lang w:val="en-US"/>
-        </w:rPr>
-        <w:t>power-ups</w:t>
+          <w:strike/>
+          <w:lang w:val="en-US"/>
+        </w:rPr>
+      </w:pPr>
+      <w:r>
+        <w:rPr>
+          <w:strike/>
+          <w:lang w:val="en-US"/>
+        </w:rPr>
+        <w:t>Produce the standard assets for the new enemies;</w:t>
+      </w:r>
+    </w:p>
+    <w:p>
+      <w:pPr>
+        <w:pStyle w:val="ListParagraph"/>
+        <w:spacing w:line="240" w:lineRule="auto"/>
+        <w:ind w:left="360"/>
+        <w:rPr>
+          <w:lang w:val="en-US"/>
+        </w:rPr>
+      </w:pPr>
+    </w:p>
+    <w:p>
+      <w:pPr>
+        <w:pStyle w:val="ListParagraph"/>
+        <w:numPr>
+          <w:ilvl w:val="0"/>
+          <w:numId w:val="3"/>
+        </w:numPr>
+        <w:spacing w:line="240" w:lineRule="auto"/>
+        <w:rPr>
+          <w:lang w:val="en-US"/>
+        </w:rPr>
+      </w:pPr>
+      <w:r>
+        <w:rPr>
+          <w:lang w:val="en-US"/>
+        </w:rPr>
+        <w:t xml:space="preserve">Feature: </w:t>
+      </w:r>
+      <w:r>
+        <w:rPr>
+          <w:lang w:val="en-US"/>
+        </w:rPr>
+        <w:t>Editor</w:t>
+      </w:r>
+    </w:p>
+    <w:p>
+      <w:pPr>
+        <w:pStyle w:val="ListParagraph"/>
+        <w:numPr>
+          <w:ilvl w:val="1"/>
+          <w:numId w:val="3"/>
+        </w:numPr>
+        <w:spacing w:line="240" w:lineRule="auto"/>
+        <w:rPr>
+          <w:lang w:val="en-US"/>
+        </w:rPr>
+      </w:pPr>
+      <w:r>
+        <w:rPr>
+          <w:lang w:val="en-US"/>
+        </w:rPr>
+        <w:t>Finish the editor so I can build levels for menus, worlds and of course, game levels</w:t>
       </w:r>
       <w:r>
         <w:rPr>
@@ -505,166 +733,6 @@
     </w:p>
     <w:p>
       <w:pPr>
-        <w:pStyle w:val="ListParagraph"/>
-        <w:spacing w:line="240" w:lineRule="auto"/>
-        <w:ind w:left="360"/>
-        <w:rPr>
-          <w:lang w:val="en-US"/>
-        </w:rPr>
-      </w:pPr>
-    </w:p>
-    <w:p>
-      <w:pPr>
-        <w:pStyle w:val="ListParagraph"/>
-        <w:numPr>
-          <w:ilvl w:val="0"/>
-          <w:numId w:val="3"/>
-        </w:numPr>
-        <w:spacing w:line="240" w:lineRule="auto"/>
-        <w:rPr>
-          <w:lang w:val="en-US"/>
-        </w:rPr>
-      </w:pPr>
-      <w:r>
-        <w:rPr>
-          <w:lang w:val="en-US"/>
-        </w:rPr>
-        <w:t>Feature</w:t>
-      </w:r>
-      <w:r>
-        <w:rPr>
-          <w:lang w:val="en-US"/>
-        </w:rPr>
-        <w:t xml:space="preserve">: </w:t>
-      </w:r>
-      <w:r>
-        <w:rPr>
-          <w:lang w:val="en-US"/>
-        </w:rPr>
-        <w:t>E</w:t>
-      </w:r>
-      <w:r>
-        <w:rPr>
-          <w:lang w:val="en-US"/>
-        </w:rPr>
-        <w:t>nemies</w:t>
-      </w:r>
-    </w:p>
-    <w:p>
-      <w:pPr>
-        <w:pStyle w:val="ListParagraph"/>
-        <w:numPr>
-          <w:ilvl w:val="1"/>
-          <w:numId w:val="3"/>
-        </w:numPr>
-        <w:spacing w:line="240" w:lineRule="auto"/>
-        <w:rPr>
-          <w:lang w:val="en-US"/>
-        </w:rPr>
-      </w:pPr>
-      <w:r>
-        <w:rPr>
-          <w:lang w:val="en-US"/>
-        </w:rPr>
-        <w:t>Create the new enemies as described in the game design document;</w:t>
-      </w:r>
-    </w:p>
-    <w:p>
-      <w:pPr>
-        <w:pStyle w:val="ListParagraph"/>
-        <w:numPr>
-          <w:ilvl w:val="1"/>
-          <w:numId w:val="3"/>
-        </w:numPr>
-        <w:spacing w:line="240" w:lineRule="auto"/>
-        <w:rPr>
-          <w:lang w:val="en-US"/>
-        </w:rPr>
-      </w:pPr>
-      <w:r>
-        <w:rPr>
-          <w:lang w:val="en-US"/>
-        </w:rPr>
-        <w:t>Integrate the new enemies in the game;</w:t>
-      </w:r>
-    </w:p>
-    <w:p>
-      <w:pPr>
-        <w:pStyle w:val="ListParagraph"/>
-        <w:numPr>
-          <w:ilvl w:val="1"/>
-          <w:numId w:val="3"/>
-        </w:numPr>
-        <w:spacing w:line="240" w:lineRule="auto"/>
-        <w:rPr>
-          <w:lang w:val="en-US"/>
-        </w:rPr>
-      </w:pPr>
-      <w:r>
-        <w:rPr>
-          <w:lang w:val="en-US"/>
-        </w:rPr>
-        <w:t>Playtest the new enemies;</w:t>
-      </w:r>
-    </w:p>
-    <w:p>
-      <w:pPr>
-        <w:pStyle w:val="ListParagraph"/>
-        <w:numPr>
-          <w:ilvl w:val="1"/>
-          <w:numId w:val="3"/>
-        </w:numPr>
-        <w:spacing w:line="240" w:lineRule="auto"/>
-        <w:rPr>
-          <w:lang w:val="en-US"/>
-        </w:rPr>
-      </w:pPr>
-      <w:r>
-        <w:rPr>
-          <w:lang w:val="en-US"/>
-        </w:rPr>
-        <w:t>Produce the assets for the new enemies;</w:t>
-      </w:r>
-      <w:r>
-        <w:rPr>
-          <w:lang w:val="en-US"/>
-        </w:rPr>
-        <w:t xml:space="preserve"> </w:t>
-      </w:r>
-    </w:p>
-    <w:p>
-      <w:pPr>
-        <w:pStyle w:val="ListParagraph"/>
-        <w:numPr>
-          <w:ilvl w:val="1"/>
-          <w:numId w:val="3"/>
-        </w:numPr>
-        <w:spacing w:line="240" w:lineRule="auto"/>
-        <w:rPr>
-          <w:lang w:val="en-US"/>
-        </w:rPr>
-      </w:pPr>
-      <w:r>
-        <w:rPr>
-          <w:lang w:val="en-US"/>
-        </w:rPr>
-        <w:t xml:space="preserve">Produce the standard assets for the new </w:t>
-      </w:r>
-      <w:r>
-        <w:rPr>
-          <w:lang w:val="en-US"/>
-        </w:rPr>
-        <w:t>enemies</w:t>
-      </w:r>
-      <w:r>
-        <w:rPr>
-          <w:lang w:val="en-US"/>
-        </w:rPr>
-        <w:t>;</w:t>
-      </w:r>
-    </w:p>
-    <w:p>
-      <w:pPr>
         <w:rPr>
           <w:lang w:val="en-US"/>
         </w:rPr>
@@ -681,13 +749,7 @@
         <w:rPr>
           <w:lang w:val="en-US"/>
         </w:rPr>
-        <w:t>Week #</w:t>
-      </w:r>
-      <w:r>
-        <w:rPr>
-          <w:lang w:val="en-US"/>
-        </w:rPr>
-        <w:t>2</w:t>
+        <w:t>Week #2</w:t>
       </w:r>
       <w:r>
         <w:rPr>
@@ -984,6 +1046,7 @@
         <w:rPr>
           <w:lang w:val="en-US"/>
         </w:rPr>
+        <w:lastRenderedPageBreak/>
         <w:t xml:space="preserve">Feature: </w:t>
       </w:r>
       <w:proofErr w:type="spellStart"/>
@@ -1011,7 +1074,6 @@
         <w:rPr>
           <w:lang w:val="en-US"/>
         </w:rPr>
-        <w:lastRenderedPageBreak/>
         <w:t xml:space="preserve">Produce the storyboards (9) for the </w:t>
       </w:r>
       <w:proofErr w:type="spellStart"/>
@@ -1130,13 +1192,7 @@
         <w:rPr>
           <w:lang w:val="en-US"/>
         </w:rPr>
-        <w:t>Revise the document describing the weapons and enemies propert</w:t>
-      </w:r>
-      <w:r>
-        <w:rPr>
-          <w:lang w:val="en-US"/>
-        </w:rPr>
-        <w:t>ies to create a perfect balance.</w:t>
+        <w:t>Revise the document describing the weapons and enemies properties to create a perfect balance.</w:t>
       </w:r>
     </w:p>
     <w:p>
@@ -1205,11 +1261,13 @@
           <w:numId w:val="5"/>
         </w:numPr>
         <w:rPr>
-          <w:lang w:val="en-US"/>
-        </w:rPr>
-      </w:pPr>
-      <w:r>
-        <w:rPr>
+          <w:strike/>
+          <w:lang w:val="en-US"/>
+        </w:rPr>
+      </w:pPr>
+      <w:r>
+        <w:rPr>
+          <w:strike/>
           <w:lang w:val="en-US"/>
         </w:rPr>
         <w:t>Generalize the actual worlds system to support different worlds;</w:t>
@@ -1254,13 +1312,7 @@
         <w:rPr>
           <w:lang w:val="en-US"/>
         </w:rPr>
-        <w:t xml:space="preserve">Plug the transitions from a </w:t>
-      </w:r>
-      <w:r>
-        <w:rPr>
-          <w:lang w:val="en-US"/>
-        </w:rPr>
-        <w:t xml:space="preserve">World scene to a </w:t>
+        <w:t xml:space="preserve">Plug the transitions from a World scene to a </w:t>
       </w:r>
       <w:proofErr w:type="spellStart"/>
       <w:r>
@@ -1320,11 +1372,13 @@
           <w:numId w:val="5"/>
         </w:numPr>
         <w:rPr>
-          <w:lang w:val="en-US"/>
-        </w:rPr>
-      </w:pPr>
-      <w:r>
-        <w:rPr>
+          <w:strike/>
+          <w:lang w:val="en-US"/>
+        </w:rPr>
+      </w:pPr>
+      <w:r>
+        <w:rPr>
+          <w:strike/>
           <w:lang w:val="en-US"/>
         </w:rPr>
         <w:t xml:space="preserve">Create a new </w:t>
@@ -1332,6 +1386,7 @@
       <w:proofErr w:type="spellStart"/>
       <w:r>
         <w:rPr>
+          <w:strike/>
           <w:lang w:val="en-US"/>
         </w:rPr>
         <w:t>cutscene</w:t>
@@ -1339,6 +1394,7 @@
       <w:proofErr w:type="spellEnd"/>
       <w:r>
         <w:rPr>
+          <w:strike/>
           <w:lang w:val="en-US"/>
         </w:rPr>
         <w:t xml:space="preserve"> scene which support skipping back (go to the previous world) and forth (go to the next world);</w:t>
@@ -1845,13 +1901,7 @@
         <w:rPr>
           <w:lang w:val="en-US"/>
         </w:rPr>
-        <w:t>Plug the levels in the Worlds</w:t>
-      </w:r>
-      <w:r>
-        <w:rPr>
-          <w:lang w:val="en-US"/>
-        </w:rPr>
-        <w:t>.</w:t>
+        <w:t>Plug the levels in the Worlds.</w:t>
       </w:r>
     </w:p>
     <w:p>
@@ -1898,13 +1948,7 @@
         <w:rPr>
           <w:lang w:val="en-US"/>
         </w:rPr>
-        <w:t>Implement the tutorials elements described in the levels document in the actual tutorial system</w:t>
-      </w:r>
-      <w:r>
-        <w:rPr>
-          <w:lang w:val="en-US"/>
-        </w:rPr>
-        <w:t xml:space="preserve"> (i.e.: level descriptor).</w:t>
+        <w:t>Implement the tutorials elements described in the levels document in the actual tutorial system (i.e.: level descriptor).</w:t>
       </w:r>
     </w:p>
     <w:p>
@@ -1933,224 +1977,200 @@
         <w:rPr>
           <w:lang w:val="en-US"/>
         </w:rPr>
+        <w:t xml:space="preserve">Feature: The </w:t>
+      </w:r>
+      <w:r>
+        <w:rPr>
+          <w:i/>
+          <w:lang w:val="en-US"/>
+        </w:rPr>
+        <w:t>Commodore</w:t>
+      </w:r>
+      <w:r>
+        <w:rPr>
+          <w:lang w:val="en-US"/>
+        </w:rPr>
+        <w:t xml:space="preserve"> quotes</w:t>
+      </w:r>
+    </w:p>
+    <w:p>
+      <w:pPr>
+        <w:pStyle w:val="ListParagraph"/>
+        <w:numPr>
+          <w:ilvl w:val="1"/>
+          <w:numId w:val="3"/>
+        </w:numPr>
+        <w:spacing w:line="240" w:lineRule="auto"/>
+        <w:rPr>
+          <w:lang w:val="en-US"/>
+        </w:rPr>
+      </w:pPr>
+      <w:r>
+        <w:rPr>
+          <w:lang w:val="en-US"/>
+        </w:rPr>
+        <w:t xml:space="preserve">Implement the quotes of the </w:t>
+      </w:r>
+      <w:r>
+        <w:rPr>
+          <w:i/>
+          <w:lang w:val="en-US"/>
+        </w:rPr>
+        <w:t>Commodore</w:t>
+      </w:r>
+      <w:r>
+        <w:rPr>
+          <w:lang w:val="en-US"/>
+        </w:rPr>
+        <w:t xml:space="preserve"> in</w:t>
+      </w:r>
+      <w:r>
+        <w:rPr>
+          <w:lang w:val="en-US"/>
+        </w:rPr>
+        <w:t xml:space="preserve"> the actual tutorial system (i.e.: level descriptor).</w:t>
+      </w:r>
+    </w:p>
+    <w:p>
+      <w:pPr>
+        <w:spacing w:line="240" w:lineRule="auto"/>
+        <w:rPr>
+          <w:lang w:val="en-US"/>
+        </w:rPr>
+      </w:pPr>
+    </w:p>
+    <w:p>
+      <w:pPr>
+        <w:pStyle w:val="Title"/>
+        <w:rPr>
+          <w:lang w:val="en-US"/>
+        </w:rPr>
+      </w:pPr>
+      <w:r>
+        <w:rPr>
+          <w:lang w:val="en-US"/>
+        </w:rPr>
+        <w:t xml:space="preserve">Week #6: </w:t>
+      </w:r>
+      <w:r>
+        <w:rPr>
+          <w:lang w:val="en-US"/>
+        </w:rPr>
+        <w:t>Assets</w:t>
+      </w:r>
+    </w:p>
+    <w:p>
+      <w:pPr>
+        <w:pStyle w:val="ListParagraph"/>
+        <w:numPr>
+          <w:ilvl w:val="0"/>
+          <w:numId w:val="3"/>
+        </w:numPr>
+        <w:rPr>
+          <w:lang w:val="en-US"/>
+        </w:rPr>
+      </w:pPr>
+      <w:r>
+        <w:rPr>
+          <w:lang w:val="en-US"/>
+        </w:rPr>
+        <w:t>Feature: Levels</w:t>
+      </w:r>
+    </w:p>
+    <w:p>
+      <w:pPr>
+        <w:pStyle w:val="ListParagraph"/>
+        <w:numPr>
+          <w:ilvl w:val="1"/>
+          <w:numId w:val="3"/>
+        </w:numPr>
+        <w:spacing w:line="240" w:lineRule="auto"/>
+        <w:rPr>
+          <w:lang w:val="en-US"/>
+        </w:rPr>
+      </w:pPr>
+      <w:r>
+        <w:rPr>
+          <w:lang w:val="en-US"/>
+        </w:rPr>
+        <w:t>Produce environments assets</w:t>
+      </w:r>
+      <w:r>
+        <w:rPr>
+          <w:lang w:val="en-US"/>
+        </w:rPr>
+        <w:t xml:space="preserve"> as described in the design document</w:t>
+      </w:r>
+      <w:r>
+        <w:rPr>
+          <w:lang w:val="en-US"/>
+        </w:rPr>
+        <w:t>, which include: backgrounds, enemies, turrets, things to protect and turrets placeholders, animations, sound effects, particle effects and music;</w:t>
+      </w:r>
+    </w:p>
+    <w:p>
+      <w:pPr>
+        <w:pStyle w:val="ListParagraph"/>
+        <w:numPr>
+          <w:ilvl w:val="1"/>
+          <w:numId w:val="3"/>
+        </w:numPr>
+        <w:spacing w:line="240" w:lineRule="auto"/>
+        <w:rPr>
+          <w:lang w:val="en-US"/>
+        </w:rPr>
+      </w:pPr>
+      <w:r>
+        <w:rPr>
+          <w:lang w:val="en-US"/>
+        </w:rPr>
+        <w:t>Package the environments assets in the package descriptor file;</w:t>
+      </w:r>
+    </w:p>
+    <w:p>
+      <w:pPr>
+        <w:pStyle w:val="ListParagraph"/>
+        <w:numPr>
+          <w:ilvl w:val="1"/>
+          <w:numId w:val="3"/>
+        </w:numPr>
+        <w:rPr>
+          <w:lang w:val="en-US"/>
+        </w:rPr>
+      </w:pPr>
+      <w:r>
+        <w:rPr>
+          <w:lang w:val="en-US"/>
+        </w:rPr>
+        <w:t>Assign the environment assets to the levels.</w:t>
+      </w:r>
+    </w:p>
+    <w:p>
+      <w:pPr>
+        <w:pStyle w:val="ListParagraph"/>
+        <w:ind w:left="360"/>
+        <w:rPr>
+          <w:lang w:val="en-US"/>
+        </w:rPr>
+      </w:pPr>
+    </w:p>
+    <w:p>
+      <w:pPr>
+        <w:pStyle w:val="ListParagraph"/>
+        <w:numPr>
+          <w:ilvl w:val="0"/>
+          <w:numId w:val="3"/>
+        </w:numPr>
+        <w:rPr>
+          <w:lang w:val="en-US"/>
+        </w:rPr>
+      </w:pPr>
+      <w:r>
+        <w:rPr>
+          <w:lang w:val="en-US"/>
+        </w:rPr>
         <w:t xml:space="preserve">Feature: </w:t>
       </w:r>
-      <w:r>
-        <w:rPr>
-          <w:lang w:val="en-US"/>
-        </w:rPr>
-        <w:t xml:space="preserve">The </w:t>
-      </w:r>
-      <w:r>
-        <w:rPr>
-          <w:i/>
-          <w:lang w:val="en-US"/>
-        </w:rPr>
-        <w:t>Commodore</w:t>
-      </w:r>
-      <w:r>
-        <w:rPr>
-          <w:lang w:val="en-US"/>
-        </w:rPr>
-        <w:t xml:space="preserve"> quotes</w:t>
-      </w:r>
-    </w:p>
-    <w:p>
-      <w:pPr>
-        <w:pStyle w:val="ListParagraph"/>
-        <w:numPr>
-          <w:ilvl w:val="1"/>
-          <w:numId w:val="3"/>
-        </w:numPr>
-        <w:spacing w:line="240" w:lineRule="auto"/>
-        <w:rPr>
-          <w:lang w:val="en-US"/>
-        </w:rPr>
-      </w:pPr>
-      <w:r>
-        <w:rPr>
-          <w:lang w:val="en-US"/>
-        </w:rPr>
-        <w:t xml:space="preserve">Implement the quotes of the </w:t>
-      </w:r>
-      <w:r>
-        <w:rPr>
-          <w:i/>
-          <w:lang w:val="en-US"/>
-        </w:rPr>
-        <w:t>Commodore</w:t>
-      </w:r>
-      <w:r>
-        <w:rPr>
-          <w:lang w:val="en-US"/>
-        </w:rPr>
-        <w:t xml:space="preserve"> in</w:t>
-      </w:r>
-      <w:r>
-        <w:rPr>
-          <w:lang w:val="en-US"/>
-        </w:rPr>
-        <w:t xml:space="preserve"> the actual tutorial system</w:t>
-      </w:r>
-      <w:r>
-        <w:rPr>
-          <w:lang w:val="en-US"/>
-        </w:rPr>
-        <w:t xml:space="preserve"> </w:t>
-      </w:r>
-      <w:r>
-        <w:rPr>
-          <w:lang w:val="en-US"/>
-        </w:rPr>
-        <w:t>(i.e.: level descriptor)</w:t>
-      </w:r>
-      <w:r>
-        <w:rPr>
-          <w:lang w:val="en-US"/>
-        </w:rPr>
-        <w:t>.</w:t>
-      </w:r>
-    </w:p>
-    <w:p>
-      <w:pPr>
-        <w:spacing w:line="240" w:lineRule="auto"/>
-        <w:rPr>
-          <w:lang w:val="en-US"/>
-        </w:rPr>
-      </w:pPr>
-    </w:p>
-    <w:p>
-      <w:pPr>
-        <w:pStyle w:val="Title"/>
-        <w:rPr>
-          <w:lang w:val="en-US"/>
-        </w:rPr>
-      </w:pPr>
-      <w:r>
-        <w:rPr>
-          <w:lang w:val="en-US"/>
-        </w:rPr>
-        <w:t xml:space="preserve">Week #6: </w:t>
-      </w:r>
-      <w:r>
-        <w:rPr>
-          <w:lang w:val="en-US"/>
-        </w:rPr>
-        <w:t>Assets</w:t>
-      </w:r>
-    </w:p>
-    <w:p>
-      <w:pPr>
-        <w:pStyle w:val="ListParagraph"/>
-        <w:numPr>
-          <w:ilvl w:val="0"/>
-          <w:numId w:val="3"/>
-        </w:numPr>
-        <w:rPr>
-          <w:lang w:val="en-US"/>
-        </w:rPr>
-      </w:pPr>
-      <w:r>
-        <w:rPr>
-          <w:lang w:val="en-US"/>
-        </w:rPr>
-        <w:t>Feature: Levels</w:t>
-      </w:r>
-    </w:p>
-    <w:p>
-      <w:pPr>
-        <w:pStyle w:val="ListParagraph"/>
-        <w:numPr>
-          <w:ilvl w:val="1"/>
-          <w:numId w:val="3"/>
-        </w:numPr>
-        <w:spacing w:line="240" w:lineRule="auto"/>
-        <w:rPr>
-          <w:lang w:val="en-US"/>
-        </w:rPr>
-      </w:pPr>
-      <w:r>
-        <w:rPr>
-          <w:lang w:val="en-US"/>
-        </w:rPr>
-        <w:t>Produce environments assets</w:t>
-      </w:r>
-      <w:r>
-        <w:rPr>
-          <w:lang w:val="en-US"/>
-        </w:rPr>
-        <w:t xml:space="preserve"> as described in the design document</w:t>
-      </w:r>
-      <w:r>
-        <w:rPr>
-          <w:lang w:val="en-US"/>
-        </w:rPr>
-        <w:t>, which include: backgrounds, enemies, turrets, things to protect and turrets placeholders, animations, sound effects, particle effects and music;</w:t>
-      </w:r>
-    </w:p>
-    <w:p>
-      <w:pPr>
-        <w:pStyle w:val="ListParagraph"/>
-        <w:numPr>
-          <w:ilvl w:val="1"/>
-          <w:numId w:val="3"/>
-        </w:numPr>
-        <w:spacing w:line="240" w:lineRule="auto"/>
-        <w:rPr>
-          <w:lang w:val="en-US"/>
-        </w:rPr>
-      </w:pPr>
-      <w:r>
-        <w:rPr>
-          <w:lang w:val="en-US"/>
-        </w:rPr>
-        <w:t>Package the environments assets in the package descriptor file;</w:t>
-      </w:r>
-    </w:p>
-    <w:p>
-      <w:pPr>
-        <w:pStyle w:val="ListParagraph"/>
-        <w:numPr>
-          <w:ilvl w:val="1"/>
-          <w:numId w:val="3"/>
-        </w:numPr>
-        <w:rPr>
-          <w:lang w:val="en-US"/>
-        </w:rPr>
-      </w:pPr>
-      <w:r>
-        <w:rPr>
-          <w:lang w:val="en-US"/>
-        </w:rPr>
-        <w:t>Assign the environment assets to the levels.</w:t>
-      </w:r>
-    </w:p>
-    <w:p>
-      <w:pPr>
-        <w:pStyle w:val="ListParagraph"/>
-        <w:ind w:left="360"/>
-        <w:rPr>
-          <w:lang w:val="en-US"/>
-        </w:rPr>
-      </w:pPr>
-    </w:p>
-    <w:p>
-      <w:pPr>
-        <w:pStyle w:val="ListParagraph"/>
-        <w:numPr>
-          <w:ilvl w:val="0"/>
-          <w:numId w:val="3"/>
-        </w:numPr>
-        <w:rPr>
-          <w:lang w:val="en-US"/>
-        </w:rPr>
-      </w:pPr>
-      <w:r>
-        <w:rPr>
-          <w:lang w:val="en-US"/>
-        </w:rPr>
-        <w:t xml:space="preserve">Feature: </w:t>
-      </w:r>
       <w:proofErr w:type="spellStart"/>
       <w:r>
         <w:rPr>
@@ -2214,13 +2234,7 @@
         <w:rPr>
           <w:lang w:val="en-US"/>
         </w:rPr>
-        <w:t>cutscen</w:t>
-      </w:r>
-      <w:r>
-        <w:rPr>
-          <w:lang w:val="en-US"/>
-        </w:rPr>
-        <w:t>es</w:t>
+        <w:t>cutscenes</w:t>
       </w:r>
       <w:proofErr w:type="spellEnd"/>
       <w:r>
@@ -2518,44 +2532,26 @@
         <w:rPr>
           <w:lang w:val="en-US"/>
         </w:rPr>
-        <w:t xml:space="preserve">Feature: </w:t>
-      </w:r>
-      <w:r>
-        <w:rPr>
-          <w:lang w:val="en-US"/>
-        </w:rPr>
-        <w:t>Power-ups</w:t>
-      </w:r>
-    </w:p>
-    <w:p>
-      <w:pPr>
-        <w:pStyle w:val="ListParagraph"/>
-        <w:numPr>
-          <w:ilvl w:val="1"/>
-          <w:numId w:val="3"/>
-        </w:numPr>
-        <w:spacing w:line="240" w:lineRule="auto"/>
-        <w:rPr>
-          <w:lang w:val="en-US"/>
-        </w:rPr>
-      </w:pPr>
-      <w:r>
-        <w:rPr>
-          <w:lang w:val="en-US"/>
-        </w:rPr>
-        <w:t xml:space="preserve">Playtest and tweak the </w:t>
-      </w:r>
-      <w:r>
-        <w:rPr>
-          <w:lang w:val="en-US"/>
-        </w:rPr>
-        <w:t>power-ups</w:t>
-      </w:r>
-      <w:r>
-        <w:rPr>
-          <w:lang w:val="en-US"/>
-        </w:rPr>
-        <w:t>;</w:t>
+        <w:t>Feature: Power-ups</w:t>
+      </w:r>
+    </w:p>
+    <w:p>
+      <w:pPr>
+        <w:pStyle w:val="ListParagraph"/>
+        <w:numPr>
+          <w:ilvl w:val="1"/>
+          <w:numId w:val="3"/>
+        </w:numPr>
+        <w:spacing w:line="240" w:lineRule="auto"/>
+        <w:rPr>
+          <w:lang w:val="en-US"/>
+        </w:rPr>
+      </w:pPr>
+      <w:r>
+        <w:rPr>
+          <w:lang w:val="en-US"/>
+        </w:rPr>
+        <w:t>Playtest and tweak the power-ups;</w:t>
       </w:r>
     </w:p>
     <w:p>
@@ -2584,44 +2580,26 @@
         <w:rPr>
           <w:lang w:val="en-US"/>
         </w:rPr>
-        <w:t xml:space="preserve">Feature: </w:t>
-      </w:r>
-      <w:r>
-        <w:rPr>
-          <w:lang w:val="en-US"/>
-        </w:rPr>
-        <w:t>Turrets</w:t>
-      </w:r>
-    </w:p>
-    <w:p>
-      <w:pPr>
-        <w:pStyle w:val="ListParagraph"/>
-        <w:numPr>
-          <w:ilvl w:val="1"/>
-          <w:numId w:val="3"/>
-        </w:numPr>
-        <w:spacing w:line="240" w:lineRule="auto"/>
-        <w:rPr>
-          <w:lang w:val="en-US"/>
-        </w:rPr>
-      </w:pPr>
-      <w:r>
-        <w:rPr>
-          <w:lang w:val="en-US"/>
-        </w:rPr>
-        <w:t xml:space="preserve">Playtest and tweak the </w:t>
-      </w:r>
-      <w:r>
-        <w:rPr>
-          <w:lang w:val="en-US"/>
-        </w:rPr>
-        <w:t>turrets</w:t>
-      </w:r>
-      <w:r>
-        <w:rPr>
-          <w:lang w:val="en-US"/>
-        </w:rPr>
-        <w:t>;</w:t>
+        <w:t>Feature: Turrets</w:t>
+      </w:r>
+    </w:p>
+    <w:p>
+      <w:pPr>
+        <w:pStyle w:val="ListParagraph"/>
+        <w:numPr>
+          <w:ilvl w:val="1"/>
+          <w:numId w:val="3"/>
+        </w:numPr>
+        <w:spacing w:line="240" w:lineRule="auto"/>
+        <w:rPr>
+          <w:lang w:val="en-US"/>
+        </w:rPr>
+      </w:pPr>
+      <w:r>
+        <w:rPr>
+          <w:lang w:val="en-US"/>
+        </w:rPr>
+        <w:t>Playtest and tweak the turrets;</w:t>
       </w:r>
     </w:p>
     <w:p>
@@ -2660,19 +2638,7 @@
         <w:rPr>
           <w:lang w:val="en-US"/>
         </w:rPr>
-        <w:t>Change the help menu to include the new turrets</w:t>
-      </w:r>
-      <w:r>
-        <w:rPr>
-          <w:lang w:val="en-US"/>
-        </w:rPr>
-        <w:t>, power-ups and enemies</w:t>
-      </w:r>
-      <w:r>
-        <w:rPr>
-          <w:lang w:val="en-US"/>
-        </w:rPr>
-        <w:t>.</w:t>
+        <w:t>Change the help menu to include the new turrets, power-ups and enemies.</w:t>
       </w:r>
     </w:p>
     <w:p>
@@ -2696,13 +2662,7 @@
         <w:rPr>
           <w:lang w:val="en-US"/>
         </w:rPr>
-        <w:t>ugs in the game design document</w:t>
-      </w:r>
-      <w:r>
-        <w:rPr>
-          <w:lang w:val="en-US"/>
-        </w:rPr>
-        <w:t>;</w:t>
+        <w:t>ugs in the game design document;</w:t>
       </w:r>
     </w:p>
     <w:p>
@@ -2738,13 +2698,7 @@
         <w:rPr>
           <w:lang w:val="en-US"/>
         </w:rPr>
-        <w:t>Pass the XB</w:t>
-      </w:r>
-      <w:r>
-        <w:rPr>
-          <w:lang w:val="en-US"/>
-        </w:rPr>
-        <w:t>LIG marketplace evil check list;</w:t>
+        <w:t>Pass the XBLIG marketplace evil check list;</w:t>
       </w:r>
     </w:p>
     <w:p>
@@ -2893,50 +2847,26 @@
         <w:rPr>
           <w:lang w:val="en-US"/>
         </w:rPr>
-        <w:t xml:space="preserve">Create the “cartoonish” </w:t>
-      </w:r>
-      <w:r>
-        <w:rPr>
-          <w:lang w:val="en-US"/>
-        </w:rPr>
-        <w:t>assets</w:t>
-      </w:r>
-      <w:r>
-        <w:rPr>
-          <w:lang w:val="en-US"/>
-        </w:rPr>
-        <w:t xml:space="preserve"> style;</w:t>
-      </w:r>
-    </w:p>
-    <w:p>
-      <w:pPr>
-        <w:pStyle w:val="ListParagraph"/>
-        <w:numPr>
-          <w:ilvl w:val="1"/>
-          <w:numId w:val="3"/>
-        </w:numPr>
-        <w:spacing w:line="240" w:lineRule="auto"/>
-        <w:rPr>
-          <w:lang w:val="en-US"/>
-        </w:rPr>
-      </w:pPr>
-      <w:r>
-        <w:rPr>
-          <w:lang w:val="en-US"/>
-        </w:rPr>
-        <w:t xml:space="preserve">Create the “black &amp; white” </w:t>
-      </w:r>
-      <w:r>
-        <w:rPr>
-          <w:lang w:val="en-US"/>
-        </w:rPr>
-        <w:t>assets</w:t>
-      </w:r>
-      <w:r>
-        <w:rPr>
-          <w:lang w:val="en-US"/>
-        </w:rPr>
-        <w:t xml:space="preserve"> style;</w:t>
+        <w:t>Create the “cartoonish” assets style;</w:t>
+      </w:r>
+    </w:p>
+    <w:p>
+      <w:pPr>
+        <w:pStyle w:val="ListParagraph"/>
+        <w:numPr>
+          <w:ilvl w:val="1"/>
+          <w:numId w:val="3"/>
+        </w:numPr>
+        <w:spacing w:line="240" w:lineRule="auto"/>
+        <w:rPr>
+          <w:lang w:val="en-US"/>
+        </w:rPr>
+      </w:pPr>
+      <w:r>
+        <w:rPr>
+          <w:lang w:val="en-US"/>
+        </w:rPr>
+        <w:t>Create the “black &amp; white” assets style;</w:t>
       </w:r>
     </w:p>
     <w:p>
@@ -2969,75 +2899,45 @@
         <w:rPr>
           <w:lang w:val="en-US"/>
         </w:rPr>
-        <w:t xml:space="preserve">” </w:t>
-      </w:r>
-      <w:r>
-        <w:rPr>
-          <w:lang w:val="en-US"/>
-        </w:rPr>
-        <w:t>assets</w:t>
-      </w:r>
-      <w:r>
-        <w:rPr>
-          <w:lang w:val="en-US"/>
-        </w:rPr>
-        <w:t xml:space="preserve"> style;</w:t>
-      </w:r>
-    </w:p>
-    <w:p>
-      <w:pPr>
-        <w:pStyle w:val="ListParagraph"/>
-        <w:numPr>
-          <w:ilvl w:val="1"/>
-          <w:numId w:val="3"/>
-        </w:numPr>
-        <w:spacing w:line="240" w:lineRule="auto"/>
-        <w:rPr>
-          <w:lang w:val="en-US"/>
-        </w:rPr>
-      </w:pPr>
-      <w:r>
-        <w:rPr>
-          <w:lang w:val="en-US"/>
-        </w:rPr>
-        <w:t xml:space="preserve">Create the “retro” </w:t>
-      </w:r>
-      <w:r>
-        <w:rPr>
-          <w:lang w:val="en-US"/>
-        </w:rPr>
-        <w:t>assets</w:t>
-      </w:r>
-      <w:r>
-        <w:rPr>
-          <w:lang w:val="en-US"/>
-        </w:rPr>
-        <w:t xml:space="preserve"> style;</w:t>
-      </w:r>
-    </w:p>
-    <w:p>
-      <w:pPr>
-        <w:pStyle w:val="ListParagraph"/>
-        <w:numPr>
-          <w:ilvl w:val="1"/>
-          <w:numId w:val="3"/>
-        </w:numPr>
-        <w:spacing w:line="240" w:lineRule="auto"/>
-        <w:rPr>
-          <w:lang w:val="en-US"/>
-        </w:rPr>
-      </w:pPr>
-      <w:r>
-        <w:rPr>
-          <w:lang w:val="en-US"/>
-        </w:rPr>
-        <w:t xml:space="preserve">Create the “isometric” </w:t>
-      </w:r>
-      <w:r>
-        <w:rPr>
-          <w:lang w:val="en-US"/>
-        </w:rPr>
-        <w:t>assets</w:t>
+        <w:t>” assets style;</w:t>
+      </w:r>
+    </w:p>
+    <w:p>
+      <w:pPr>
+        <w:pStyle w:val="ListParagraph"/>
+        <w:numPr>
+          <w:ilvl w:val="1"/>
+          <w:numId w:val="3"/>
+        </w:numPr>
+        <w:spacing w:line="240" w:lineRule="auto"/>
+        <w:rPr>
+          <w:lang w:val="en-US"/>
+        </w:rPr>
+      </w:pPr>
+      <w:r>
+        <w:rPr>
+          <w:lang w:val="en-US"/>
+        </w:rPr>
+        <w:t>Create the “retro” assets style;</w:t>
+      </w:r>
+    </w:p>
+    <w:p>
+      <w:pPr>
+        <w:pStyle w:val="ListParagraph"/>
+        <w:numPr>
+          <w:ilvl w:val="1"/>
+          <w:numId w:val="3"/>
+        </w:numPr>
+        <w:spacing w:line="240" w:lineRule="auto"/>
+        <w:rPr>
+          <w:lang w:val="en-US"/>
+        </w:rPr>
+      </w:pPr>
+      <w:r>
+        <w:rPr>
+          <w:lang w:val="en-US"/>
+        </w:rPr>
+        <w:t>Create the “isometric” assets</w:t>
       </w:r>
       <w:r>
         <w:rPr>
@@ -3411,11 +3311,13 @@
           <w:numId w:val="3"/>
         </w:numPr>
         <w:rPr>
-          <w:lang w:val="en-US"/>
-        </w:rPr>
-      </w:pPr>
-      <w:r>
-        <w:rPr>
+          <w:strike/>
+          <w:lang w:val="en-US"/>
+        </w:rPr>
+      </w:pPr>
+      <w:r>
+        <w:rPr>
+          <w:strike/>
           <w:lang w:val="en-US"/>
         </w:rPr>
         <w:t>Add supports for multiple opened menus and inputs in the GUI;</w:t>
@@ -3429,11 +3331,13 @@
           <w:numId w:val="3"/>
         </w:numPr>
         <w:rPr>
-          <w:lang w:val="en-US"/>
-        </w:rPr>
-      </w:pPr>
-      <w:r>
-        <w:rPr>
+          <w:strike/>
+          <w:lang w:val="en-US"/>
+        </w:rPr>
+      </w:pPr>
+      <w:r>
+        <w:rPr>
+          <w:strike/>
           <w:lang w:val="en-US"/>
         </w:rPr>
         <w:t>Add player log in / log out in main menu;</w:t>
@@ -3517,8 +3421,6 @@
           <w:lang w:val="en-US"/>
         </w:rPr>
       </w:pPr>
-      <w:bookmarkStart w:id="0" w:name="_GoBack"/>
-      <w:bookmarkEnd w:id="0"/>
     </w:p>
     <w:sectPr>
       <w:pgSz w:w="12240" w:h="15840"/>

</xml_diff>

<commit_message>
Added the Celestial Bodies Path Preview thing.
</commit_message>
<xml_diff>
--- a/Utilities/Incubateur/8 weeks plan.docx
+++ b/Utilities/Incubateur/8 weeks plan.docx
@@ -1104,16 +1104,8 @@
         <w:rPr>
           <w:lang w:val="en-US"/>
         </w:rPr>
-        <w:t xml:space="preserve">Feature: </w:t>
-      </w:r>
-      <w:proofErr w:type="spellStart"/>
-      <w:r>
-        <w:rPr>
-          <w:lang w:val="en-US"/>
-        </w:rPr>
-        <w:t>Cutscenes</w:t>
-      </w:r>
-      <w:proofErr w:type="spellEnd"/>
+        <w:t>Feature: Cutscenes</w:t>
+      </w:r>
     </w:p>
     <w:p>
       <w:pPr>
@@ -1131,21 +1123,7 @@
         <w:rPr>
           <w:lang w:val="en-US"/>
         </w:rPr>
-        <w:t xml:space="preserve">Produce the storyboards (9) for the </w:t>
-      </w:r>
-      <w:proofErr w:type="spellStart"/>
-      <w:r>
-        <w:rPr>
-          <w:lang w:val="en-US"/>
-        </w:rPr>
-        <w:t>cutscenes</w:t>
-      </w:r>
-      <w:proofErr w:type="spellEnd"/>
-      <w:r>
-        <w:rPr>
-          <w:lang w:val="en-US"/>
-        </w:rPr>
-        <w:t xml:space="preserve"> (intro, outro and worlds transitions) based on the main story.</w:t>
+        <w:t>Produce the storyboards (9) for the cutscenes (intro, outro and worlds transitions) based on the main story.</w:t>
       </w:r>
     </w:p>
     <w:p>
@@ -1345,8 +1323,16 @@
         <w:rPr>
           <w:lang w:val="en-US"/>
         </w:rPr>
-        <w:t>Implements the layouts for the worlds manually</w:t>
-      </w:r>
+        <w:t xml:space="preserve">Implements the layouts for the worlds </w:t>
+      </w:r>
+      <w:r>
+        <w:rPr>
+          <w:lang w:val="en-US"/>
+        </w:rPr>
+        <w:t>with the editor</w:t>
+      </w:r>
+      <w:bookmarkStart w:id="0" w:name="_GoBack"/>
+      <w:bookmarkEnd w:id="0"/>
       <w:r>
         <w:rPr>
           <w:lang w:val="en-US"/>
@@ -1369,21 +1355,7 @@
         <w:rPr>
           <w:lang w:val="en-US"/>
         </w:rPr>
-        <w:t xml:space="preserve">Plug the transitions from a World scene to a </w:t>
-      </w:r>
-      <w:proofErr w:type="spellStart"/>
-      <w:r>
-        <w:rPr>
-          <w:lang w:val="en-US"/>
-        </w:rPr>
-        <w:t>Cutscene</w:t>
-      </w:r>
-      <w:proofErr w:type="spellEnd"/>
-      <w:r>
-        <w:rPr>
-          <w:lang w:val="en-US"/>
-        </w:rPr>
-        <w:t xml:space="preserve"> scene.</w:t>
+        <w:t>Plug the transitions from a World scene to a Cutscene scene.</w:t>
       </w:r>
     </w:p>
     <w:p>
@@ -1410,16 +1382,8 @@
         <w:rPr>
           <w:lang w:val="en-US"/>
         </w:rPr>
-        <w:t xml:space="preserve">Feature: </w:t>
-      </w:r>
-      <w:proofErr w:type="spellStart"/>
-      <w:r>
-        <w:rPr>
-          <w:lang w:val="en-US"/>
-        </w:rPr>
-        <w:t>Cutscenes</w:t>
-      </w:r>
-      <w:proofErr w:type="spellEnd"/>
+        <w:t>Feature: Cutscenes</w:t>
+      </w:r>
     </w:p>
     <w:p>
       <w:pPr>
@@ -1438,23 +1402,7 @@
           <w:strike/>
           <w:lang w:val="en-US"/>
         </w:rPr>
-        <w:t xml:space="preserve">Create a new </w:t>
-      </w:r>
-      <w:proofErr w:type="spellStart"/>
-      <w:r>
-        <w:rPr>
-          <w:strike/>
-          <w:lang w:val="en-US"/>
-        </w:rPr>
-        <w:t>cutscene</w:t>
-      </w:r>
-      <w:proofErr w:type="spellEnd"/>
-      <w:r>
-        <w:rPr>
-          <w:strike/>
-          <w:lang w:val="en-US"/>
-        </w:rPr>
-        <w:t xml:space="preserve"> scene which support skipping back (go to the previous world) and forth (go to the next world);</w:t>
+        <w:t>Create a new cutscene scene which support skipping back (go to the previous world) and forth (go to the next world);</w:t>
       </w:r>
     </w:p>
     <w:p>
@@ -1478,21 +1426,7 @@
         <w:rPr>
           <w:lang w:val="en-US"/>
         </w:rPr>
-        <w:t xml:space="preserve">d and a </w:t>
-      </w:r>
-      <w:proofErr w:type="spellStart"/>
-      <w:r>
-        <w:rPr>
-          <w:lang w:val="en-US"/>
-        </w:rPr>
-        <w:t>cutscene</w:t>
-      </w:r>
-      <w:proofErr w:type="spellEnd"/>
-      <w:r>
-        <w:rPr>
-          <w:lang w:val="en-US"/>
-        </w:rPr>
-        <w:t xml:space="preserve"> and vice-versa;</w:t>
+        <w:t>d and a cutscene and vice-versa;</w:t>
       </w:r>
     </w:p>
     <w:p>
@@ -1512,39 +1446,7 @@
           <w:color w:val="00B050"/>
           <w:lang w:val="en-US"/>
         </w:rPr>
-        <w:t xml:space="preserve">Serialize the number of times a </w:t>
-      </w:r>
-      <w:proofErr w:type="spellStart"/>
-      <w:r>
-        <w:rPr>
-          <w:color w:val="00B050"/>
-          <w:lang w:val="en-US"/>
-        </w:rPr>
-        <w:t>cutscene</w:t>
-      </w:r>
-      <w:proofErr w:type="spellEnd"/>
-      <w:r>
-        <w:rPr>
-          <w:color w:val="00B050"/>
-          <w:lang w:val="en-US"/>
-        </w:rPr>
-        <w:t xml:space="preserve"> has been seen so a player don’t have to see the </w:t>
-      </w:r>
-      <w:proofErr w:type="spellStart"/>
-      <w:r>
-        <w:rPr>
-          <w:color w:val="00B050"/>
-          <w:lang w:val="en-US"/>
-        </w:rPr>
-        <w:t>cutscene</w:t>
-      </w:r>
-      <w:proofErr w:type="spellEnd"/>
-      <w:r>
-        <w:rPr>
-          <w:color w:val="00B050"/>
-          <w:lang w:val="en-US"/>
-        </w:rPr>
-        <w:t xml:space="preserve"> every time he goes in a world;</w:t>
+        <w:t>Serialize the number of times a cutscene has been seen so a player don’t have to see the cutscene every time he goes in a world;</w:t>
       </w:r>
     </w:p>
     <w:p>
@@ -2088,8 +1990,6 @@
           <w:lang w:val="en-US"/>
         </w:rPr>
       </w:pPr>
-      <w:bookmarkStart w:id="0" w:name="_GoBack"/>
-      <w:bookmarkEnd w:id="0"/>
     </w:p>
     <w:p>
       <w:pPr>
@@ -2299,79 +2199,43 @@
         <w:rPr>
           <w:lang w:val="en-US"/>
         </w:rPr>
-        <w:t xml:space="preserve">Feature: </w:t>
-      </w:r>
-      <w:proofErr w:type="spellStart"/>
-      <w:r>
-        <w:rPr>
-          <w:lang w:val="en-US"/>
-        </w:rPr>
-        <w:t>Cutscenes</w:t>
-      </w:r>
-      <w:proofErr w:type="spellEnd"/>
-    </w:p>
-    <w:p>
-      <w:pPr>
-        <w:pStyle w:val="ListParagraph"/>
-        <w:numPr>
-          <w:ilvl w:val="1"/>
-          <w:numId w:val="3"/>
-        </w:numPr>
-        <w:rPr>
-          <w:lang w:val="en-US"/>
-        </w:rPr>
-      </w:pPr>
-      <w:r>
-        <w:rPr>
-          <w:lang w:val="en-US"/>
-        </w:rPr>
-        <w:t xml:space="preserve">Create the assets necessary for the </w:t>
-      </w:r>
-      <w:proofErr w:type="spellStart"/>
-      <w:r>
-        <w:rPr>
-          <w:lang w:val="en-US"/>
-        </w:rPr>
-        <w:t>cutscenes</w:t>
-      </w:r>
-      <w:proofErr w:type="spellEnd"/>
-      <w:r>
-        <w:rPr>
-          <w:lang w:val="en-US"/>
-        </w:rPr>
-        <w:t>;</w:t>
-      </w:r>
-    </w:p>
-    <w:p>
-      <w:pPr>
-        <w:pStyle w:val="ListParagraph"/>
-        <w:numPr>
-          <w:ilvl w:val="1"/>
-          <w:numId w:val="3"/>
-        </w:numPr>
-        <w:rPr>
-          <w:lang w:val="en-US"/>
-        </w:rPr>
-      </w:pPr>
-      <w:r>
-        <w:rPr>
-          <w:lang w:val="en-US"/>
-        </w:rPr>
-        <w:t xml:space="preserve">Implement the storyboards for the </w:t>
-      </w:r>
-      <w:proofErr w:type="spellStart"/>
-      <w:r>
-        <w:rPr>
-          <w:lang w:val="en-US"/>
-        </w:rPr>
-        <w:t>cutscenes</w:t>
-      </w:r>
-      <w:proofErr w:type="spellEnd"/>
-      <w:r>
-        <w:rPr>
-          <w:lang w:val="en-US"/>
-        </w:rPr>
-        <w:t xml:space="preserve"> (i.e. create the animations).</w:t>
+        <w:t>Feature: Cutscenes</w:t>
+      </w:r>
+    </w:p>
+    <w:p>
+      <w:pPr>
+        <w:pStyle w:val="ListParagraph"/>
+        <w:numPr>
+          <w:ilvl w:val="1"/>
+          <w:numId w:val="3"/>
+        </w:numPr>
+        <w:rPr>
+          <w:lang w:val="en-US"/>
+        </w:rPr>
+      </w:pPr>
+      <w:r>
+        <w:rPr>
+          <w:lang w:val="en-US"/>
+        </w:rPr>
+        <w:t>Create the assets necessary for the cutscenes;</w:t>
+      </w:r>
+    </w:p>
+    <w:p>
+      <w:pPr>
+        <w:pStyle w:val="ListParagraph"/>
+        <w:numPr>
+          <w:ilvl w:val="1"/>
+          <w:numId w:val="3"/>
+        </w:numPr>
+        <w:rPr>
+          <w:lang w:val="en-US"/>
+        </w:rPr>
+      </w:pPr>
+      <w:r>
+        <w:rPr>
+          <w:lang w:val="en-US"/>
+        </w:rPr>
+        <w:t>Implement the storyboards for the cutscenes (i.e. create the animations).</w:t>
       </w:r>
     </w:p>
     <w:p>
@@ -2802,11 +2666,13 @@
           <w:numId w:val="3"/>
         </w:numPr>
         <w:rPr>
-          <w:lang w:val="en-US"/>
-        </w:rPr>
-      </w:pPr>
-      <w:r>
-        <w:rPr>
+          <w:strike/>
+          <w:lang w:val="en-US"/>
+        </w:rPr>
+      </w:pPr>
+      <w:r>
+        <w:rPr>
+          <w:strike/>
           <w:lang w:val="en-US"/>
         </w:rPr>
         <w:t>Remove the product key protection in the Windows release;</w:t>
@@ -2881,33 +2747,11 @@
           <w:lang w:val="en-US"/>
         </w:rPr>
       </w:pPr>
-      <w:proofErr w:type="gramStart"/>
-      <w:r>
-        <w:rPr>
-          <w:lang w:val="en-US"/>
-        </w:rPr>
-        <w:t>if</w:t>
-      </w:r>
-      <w:proofErr w:type="gramEnd"/>
-      <w:r>
-        <w:rPr>
-          <w:lang w:val="en-US"/>
-        </w:rPr>
-        <w:t xml:space="preserve"> (</w:t>
-      </w:r>
-      <w:proofErr w:type="spellStart"/>
-      <w:r>
-        <w:rPr>
-          <w:lang w:val="en-US"/>
-        </w:rPr>
-        <w:t>jobs.peek</w:t>
-      </w:r>
-      <w:proofErr w:type="spellEnd"/>
-      <w:r>
-        <w:rPr>
-          <w:lang w:val="en-US"/>
-        </w:rPr>
-        <w:t>() == null) {</w:t>
+      <w:r>
+        <w:rPr>
+          <w:lang w:val="en-US"/>
+        </w:rPr>
+        <w:t>if (jobs.peek() == null) {</w:t>
       </w:r>
     </w:p>
     <w:p>
@@ -3014,21 +2858,7 @@
         <w:rPr>
           <w:lang w:val="en-US"/>
         </w:rPr>
-        <w:t>Create the “</w:t>
-      </w:r>
-      <w:proofErr w:type="spellStart"/>
-      <w:r>
-        <w:rPr>
-          <w:lang w:val="en-US"/>
-        </w:rPr>
-        <w:t>vectorial</w:t>
-      </w:r>
-      <w:proofErr w:type="spellEnd"/>
-      <w:r>
-        <w:rPr>
-          <w:lang w:val="en-US"/>
-        </w:rPr>
-        <w:t>” assets style;</w:t>
+        <w:t>Create the “vectorial” assets style;</w:t>
       </w:r>
     </w:p>
     <w:p>
@@ -3160,7 +2990,6 @@
         </w:rPr>
         <w:t xml:space="preserve">: </w:t>
       </w:r>
-      <w:proofErr w:type="spellStart"/>
       <w:r>
         <w:rPr>
           <w:lang w:val="en-US"/>
@@ -3173,7 +3002,6 @@
         </w:rPr>
         <w:t>ighscores</w:t>
       </w:r>
-      <w:proofErr w:type="spellEnd"/>
     </w:p>
     <w:p>
       <w:pPr>
@@ -3208,99 +3036,43 @@
         <w:rPr>
           <w:lang w:val="en-US"/>
         </w:rPr>
-        <w:t xml:space="preserve">Add a “submit </w:t>
-      </w:r>
-      <w:proofErr w:type="spellStart"/>
-      <w:r>
-        <w:rPr>
-          <w:lang w:val="en-US"/>
-        </w:rPr>
-        <w:t>highscore</w:t>
-      </w:r>
-      <w:proofErr w:type="spellEnd"/>
-      <w:r>
-        <w:rPr>
-          <w:lang w:val="en-US"/>
-        </w:rPr>
-        <w:t xml:space="preserve">” button when a new </w:t>
-      </w:r>
-      <w:proofErr w:type="spellStart"/>
-      <w:r>
-        <w:rPr>
-          <w:lang w:val="en-US"/>
-        </w:rPr>
-        <w:t>highscore</w:t>
-      </w:r>
-      <w:proofErr w:type="spellEnd"/>
-      <w:r>
-        <w:rPr>
-          <w:lang w:val="en-US"/>
-        </w:rPr>
-        <w:t xml:space="preserve"> is made;</w:t>
-      </w:r>
-    </w:p>
-    <w:p>
-      <w:pPr>
-        <w:pStyle w:val="ListParagraph"/>
-        <w:numPr>
-          <w:ilvl w:val="1"/>
-          <w:numId w:val="3"/>
-        </w:numPr>
-        <w:rPr>
-          <w:lang w:val="en-US"/>
-        </w:rPr>
-      </w:pPr>
-      <w:r>
-        <w:rPr>
-          <w:lang w:val="en-US"/>
-        </w:rPr>
-        <w:t xml:space="preserve">Implement the logic necessary to handle </w:t>
-      </w:r>
-      <w:proofErr w:type="spellStart"/>
-      <w:r>
-        <w:rPr>
-          <w:lang w:val="en-US"/>
-        </w:rPr>
-        <w:t>highscore</w:t>
-      </w:r>
-      <w:proofErr w:type="spellEnd"/>
-      <w:r>
-        <w:rPr>
-          <w:lang w:val="en-US"/>
-        </w:rPr>
-        <w:t xml:space="preserve"> submission;</w:t>
-      </w:r>
-    </w:p>
-    <w:p>
-      <w:pPr>
-        <w:pStyle w:val="ListParagraph"/>
-        <w:numPr>
-          <w:ilvl w:val="1"/>
-          <w:numId w:val="3"/>
-        </w:numPr>
-        <w:rPr>
-          <w:lang w:val="en-US"/>
-        </w:rPr>
-      </w:pPr>
-      <w:r>
-        <w:rPr>
-          <w:lang w:val="en-US"/>
-        </w:rPr>
-        <w:t xml:space="preserve">Create the </w:t>
-      </w:r>
-      <w:proofErr w:type="spellStart"/>
-      <w:r>
-        <w:rPr>
-          <w:lang w:val="en-US"/>
-        </w:rPr>
-        <w:t>highscores</w:t>
-      </w:r>
-      <w:proofErr w:type="spellEnd"/>
-      <w:r>
-        <w:rPr>
-          <w:lang w:val="en-US"/>
-        </w:rPr>
-        <w:t xml:space="preserve"> webpages </w:t>
+        <w:t>Add a “submit highscore” button when a new highscore is made;</w:t>
+      </w:r>
+    </w:p>
+    <w:p>
+      <w:pPr>
+        <w:pStyle w:val="ListParagraph"/>
+        <w:numPr>
+          <w:ilvl w:val="1"/>
+          <w:numId w:val="3"/>
+        </w:numPr>
+        <w:rPr>
+          <w:lang w:val="en-US"/>
+        </w:rPr>
+      </w:pPr>
+      <w:r>
+        <w:rPr>
+          <w:lang w:val="en-US"/>
+        </w:rPr>
+        <w:t>Implement the logic necessary to handle highscore submission;</w:t>
+      </w:r>
+    </w:p>
+    <w:p>
+      <w:pPr>
+        <w:pStyle w:val="ListParagraph"/>
+        <w:numPr>
+          <w:ilvl w:val="1"/>
+          <w:numId w:val="3"/>
+        </w:numPr>
+        <w:rPr>
+          <w:lang w:val="en-US"/>
+        </w:rPr>
+      </w:pPr>
+      <w:r>
+        <w:rPr>
+          <w:lang w:val="en-US"/>
+        </w:rPr>
+        <w:t xml:space="preserve">Create the highscores webpages </w:t>
       </w:r>
       <w:r>
         <w:rPr>
@@ -3330,67 +3102,25 @@
         <w:rPr>
           <w:lang w:val="en-US"/>
         </w:rPr>
-        <w:t xml:space="preserve">Create a global </w:t>
-      </w:r>
-      <w:proofErr w:type="spellStart"/>
-      <w:r>
-        <w:rPr>
-          <w:lang w:val="en-US"/>
-        </w:rPr>
-        <w:t>highscores</w:t>
-      </w:r>
-      <w:proofErr w:type="spellEnd"/>
-      <w:r>
-        <w:rPr>
-          <w:lang w:val="en-US"/>
-        </w:rPr>
-        <w:t xml:space="preserve"> scene where the player can see the </w:t>
-      </w:r>
-      <w:proofErr w:type="spellStart"/>
-      <w:r>
-        <w:rPr>
-          <w:lang w:val="en-US"/>
-        </w:rPr>
-        <w:t>highscores</w:t>
-      </w:r>
-      <w:proofErr w:type="spellEnd"/>
-      <w:r>
-        <w:rPr>
-          <w:lang w:val="en-US"/>
-        </w:rPr>
-        <w:t xml:space="preserve"> for each level;</w:t>
-      </w:r>
-    </w:p>
-    <w:p>
-      <w:pPr>
-        <w:pStyle w:val="ListParagraph"/>
-        <w:numPr>
-          <w:ilvl w:val="1"/>
-          <w:numId w:val="3"/>
-        </w:numPr>
-        <w:rPr>
-          <w:lang w:val="en-US"/>
-        </w:rPr>
-      </w:pPr>
-      <w:r>
-        <w:rPr>
-          <w:lang w:val="en-US"/>
-        </w:rPr>
-        <w:t xml:space="preserve">Implement the logic necessary to handle global </w:t>
-      </w:r>
-      <w:proofErr w:type="spellStart"/>
-      <w:r>
-        <w:rPr>
-          <w:lang w:val="en-US"/>
-        </w:rPr>
-        <w:t>highscores</w:t>
-      </w:r>
-      <w:proofErr w:type="spellEnd"/>
-      <w:r>
-        <w:rPr>
-          <w:lang w:val="en-US"/>
-        </w:rPr>
-        <w:t xml:space="preserve"> fetching.</w:t>
+        <w:t>Create a global highscores scene where the player can see the highscores for each level;</w:t>
+      </w:r>
+    </w:p>
+    <w:p>
+      <w:pPr>
+        <w:pStyle w:val="ListParagraph"/>
+        <w:numPr>
+          <w:ilvl w:val="1"/>
+          <w:numId w:val="3"/>
+        </w:numPr>
+        <w:rPr>
+          <w:lang w:val="en-US"/>
+        </w:rPr>
+      </w:pPr>
+      <w:r>
+        <w:rPr>
+          <w:lang w:val="en-US"/>
+        </w:rPr>
+        <w:t>Implement the logic necessary to handle global highscores fetching.</w:t>
       </w:r>
     </w:p>
     <w:p>

</xml_diff>